<commit_message>
Update 2020 Sg RACEplus program v2.docx
</commit_message>
<xml_diff>
--- a/2020 Sg RACEplus program v2.docx
+++ b/2020 Sg RACEplus program v2.docx
@@ -226,6 +226,22 @@
               </w:rPr>
               <w:t>Singapore</w:t>
             </w:r>
+            <w:r>
+              <w:rPr>
+                <w:rFonts w:ascii="Helvetica" w:hAnsi="Helvetica" w:cs="Helvetica"/>
+                <w:b/>
+                <w:bCs/>
+                <w:i/>
+                <w:iCs/>
+                <w:color w:val="FB0007"/>
+                <w:sz w:val="40"/>
+                <w:szCs w:val="40"/>
+                <w:lang w:val="en-US"/>
+              </w:rPr>
+              <w:t xml:space="preserve"> Edit</w:t>
+            </w:r>
+            <w:bookmarkStart w:id="0" w:name="_GoBack"/>
+            <w:bookmarkEnd w:id="0"/>
           </w:p>
           <w:p>
             <w:pPr>
@@ -5099,8 +5115,6 @@
               </w:rPr>
               <w:t xml:space="preserve">Lung ultrasound </w:t>
             </w:r>
-            <w:bookmarkStart w:id="0" w:name="_GoBack"/>
-            <w:bookmarkEnd w:id="0"/>
           </w:p>
           <w:p>
             <w:pPr>

</xml_diff>